<commit_message>
suppression fichiers inutiles, modification readme, ajout fonctionnalités word
</commit_message>
<xml_diff>
--- a/Projet Blokus.docx
+++ b/Projet Blokus.docx
@@ -487,6 +487,9 @@
             <w:pPr>
               <w:jc w:val="center"/>
             </w:pPr>
+            <w:r>
+              <w:t>x</w:t>
+            </w:r>
           </w:p>
         </w:tc>
         <w:tc>
@@ -521,6 +524,9 @@
             <w:pPr>
               <w:jc w:val="center"/>
             </w:pPr>
+            <w:r>
+              <w:t>x</w:t>
+            </w:r>
           </w:p>
         </w:tc>
         <w:tc>
@@ -601,7 +607,7 @@
               <w:jc w:val="center"/>
             </w:pPr>
             <w:r>
-              <w:t>X</w:t>
+              <w:t>x</w:t>
             </w:r>
           </w:p>
         </w:tc>
@@ -637,6 +643,9 @@
             <w:pPr>
               <w:jc w:val="center"/>
             </w:pPr>
+            <w:r>
+              <w:t>x</w:t>
+            </w:r>
           </w:p>
         </w:tc>
         <w:tc>
@@ -671,6 +680,9 @@
             <w:pPr>
               <w:jc w:val="center"/>
             </w:pPr>
+            <w:r>
+              <w:t>x</w:t>
+            </w:r>
           </w:p>
         </w:tc>
         <w:tc>

</xml_diff>